<commit_message>
Assignment 9 Doc Added
</commit_message>
<xml_diff>
--- a/Assignment_9/Assignment_9.docx
+++ b/Assignment_9/Assignment_9.docx
@@ -23,7 +23,27 @@
           <w:sz w:val="27"/>
           <w:szCs w:val="27"/>
         </w:rPr>
-        <w:t xml:space="preserve">Assignment 8: </w:t>
+        <w:t xml:space="preserve">Assignment </w:t>
+      </w:r>
+      <w:r>
+        <w:rPr>
+          <w:rFonts w:ascii="Times New Roman" w:eastAsia="Times New Roman" w:hAnsi="Times New Roman" w:cs="Times New Roman"/>
+          <w:b/>
+          <w:bCs/>
+          <w:sz w:val="27"/>
+          <w:szCs w:val="27"/>
+        </w:rPr>
+        <w:t>9</w:t>
+      </w:r>
+      <w:r>
+        <w:rPr>
+          <w:rFonts w:ascii="Times New Roman" w:eastAsia="Times New Roman" w:hAnsi="Times New Roman" w:cs="Times New Roman"/>
+          <w:b/>
+          <w:bCs/>
+          <w:sz w:val="27"/>
+          <w:szCs w:val="27"/>
+        </w:rPr>
+        <w:t xml:space="preserve">: </w:t>
       </w:r>
       <w:r>
         <w:rPr>
@@ -1897,11 +1917,7 @@
           <w:szCs w:val="27"/>
         </w:rPr>
       </w:pPr>
-    </w:p>
-    <w:p>
-      <w:pPr>
-        <w:spacing w:before="100" w:beforeAutospacing="1" w:after="100" w:afterAutospacing="1" w:line="240" w:lineRule="auto"/>
-        <w:outlineLvl w:val="2"/>
+      <w:r>
         <w:rPr>
           <w:rFonts w:ascii="Times New Roman" w:eastAsia="Times New Roman" w:hAnsi="Times New Roman" w:cs="Times New Roman"/>
           <w:b/>
@@ -1909,34 +1925,157 @@
           <w:sz w:val="27"/>
           <w:szCs w:val="27"/>
         </w:rPr>
-      </w:pPr>
+        <w:t>Conclusion</w:t>
+      </w:r>
+    </w:p>
+    <w:p>
+      <w:pPr>
+        <w:spacing w:before="100" w:beforeAutospacing="1" w:after="100" w:afterAutospacing="1" w:line="240" w:lineRule="auto"/>
+        <w:rPr>
+          <w:rFonts w:ascii="Times New Roman" w:eastAsia="Times New Roman" w:hAnsi="Times New Roman" w:cs="Times New Roman"/>
+          <w:sz w:val="24"/>
+          <w:szCs w:val="24"/>
+        </w:rPr>
+      </w:pPr>
+      <w:r>
+        <w:rPr>
+          <w:rFonts w:ascii="Times New Roman" w:eastAsia="Times New Roman" w:hAnsi="Times New Roman" w:cs="Times New Roman"/>
+          <w:sz w:val="24"/>
+          <w:szCs w:val="24"/>
+        </w:rPr>
+        <w:t xml:space="preserve">A </w:t>
+      </w:r>
       <w:r>
         <w:rPr>
           <w:rFonts w:ascii="Times New Roman" w:eastAsia="Times New Roman" w:hAnsi="Times New Roman" w:cs="Times New Roman"/>
           <w:b/>
           <w:bCs/>
-          <w:sz w:val="27"/>
-          <w:szCs w:val="27"/>
-        </w:rPr>
-        <w:t>Conclusion</w:t>
-      </w:r>
-    </w:p>
-    <w:p>
-      <w:pPr>
-        <w:spacing w:before="100" w:beforeAutospacing="1" w:after="100" w:afterAutospacing="1" w:line="240" w:lineRule="auto"/>
-        <w:rPr>
-          <w:rFonts w:ascii="Times New Roman" w:eastAsia="Times New Roman" w:hAnsi="Times New Roman" w:cs="Times New Roman"/>
-          <w:sz w:val="24"/>
-          <w:szCs w:val="24"/>
-        </w:rPr>
-      </w:pPr>
-      <w:r>
-        <w:rPr>
-          <w:rFonts w:ascii="Times New Roman" w:eastAsia="Times New Roman" w:hAnsi="Times New Roman" w:cs="Times New Roman"/>
-          <w:sz w:val="24"/>
-          <w:szCs w:val="24"/>
-        </w:rPr>
-        <w:t>Backward chaining is a powerful technique for goal-driven reasoning, effectively answering specific queries from a knowledge base. It emphasizes the necessity of known facts and rules while focusing on proving desired conclusions.</w:t>
+          <w:sz w:val="24"/>
+          <w:szCs w:val="24"/>
+        </w:rPr>
+        <w:t>rule-based Chatbot</w:t>
+      </w:r>
+      <w:r>
+        <w:rPr>
+          <w:rFonts w:ascii="Times New Roman" w:eastAsia="Times New Roman" w:hAnsi="Times New Roman" w:cs="Times New Roman"/>
+          <w:sz w:val="24"/>
+          <w:szCs w:val="24"/>
+        </w:rPr>
+        <w:t xml:space="preserve"> demonstrates the fundamentals of conversational systems.</w:t>
+      </w:r>
+      <w:r>
+        <w:rPr>
+          <w:rFonts w:ascii="Times New Roman" w:eastAsia="Times New Roman" w:hAnsi="Times New Roman" w:cs="Times New Roman"/>
+          <w:sz w:val="24"/>
+          <w:szCs w:val="24"/>
+        </w:rPr>
+        <w:t xml:space="preserve"> </w:t>
+      </w:r>
+      <w:proofErr w:type="gramStart"/>
+      <w:r>
+        <w:rPr>
+          <w:rFonts w:ascii="Times New Roman" w:eastAsia="Times New Roman" w:hAnsi="Times New Roman" w:cs="Times New Roman"/>
+          <w:sz w:val="24"/>
+          <w:szCs w:val="24"/>
+        </w:rPr>
+        <w:t>It</w:t>
+      </w:r>
+      <w:proofErr w:type="gramEnd"/>
+      <w:r>
+        <w:rPr>
+          <w:rFonts w:ascii="Times New Roman" w:eastAsia="Times New Roman" w:hAnsi="Times New Roman" w:cs="Times New Roman"/>
+          <w:sz w:val="24"/>
+          <w:szCs w:val="24"/>
+        </w:rPr>
+        <w:t xml:space="preserve"> shows how </w:t>
+      </w:r>
+      <w:r>
+        <w:rPr>
+          <w:rFonts w:ascii="Times New Roman" w:eastAsia="Times New Roman" w:hAnsi="Times New Roman" w:cs="Times New Roman"/>
+          <w:b/>
+          <w:bCs/>
+          <w:sz w:val="24"/>
+          <w:szCs w:val="24"/>
+        </w:rPr>
+        <w:t>pattern matching</w:t>
+      </w:r>
+      <w:r>
+        <w:rPr>
+          <w:rFonts w:ascii="Times New Roman" w:eastAsia="Times New Roman" w:hAnsi="Times New Roman" w:cs="Times New Roman"/>
+          <w:sz w:val="24"/>
+          <w:szCs w:val="24"/>
+        </w:rPr>
+        <w:t xml:space="preserve"> and </w:t>
+      </w:r>
+      <w:r>
+        <w:rPr>
+          <w:rFonts w:ascii="Times New Roman" w:eastAsia="Times New Roman" w:hAnsi="Times New Roman" w:cs="Times New Roman"/>
+          <w:b/>
+          <w:bCs/>
+          <w:sz w:val="24"/>
+          <w:szCs w:val="24"/>
+        </w:rPr>
+        <w:t>response mapping</w:t>
+      </w:r>
+      <w:r>
+        <w:rPr>
+          <w:rFonts w:ascii="Times New Roman" w:eastAsia="Times New Roman" w:hAnsi="Times New Roman" w:cs="Times New Roman"/>
+          <w:sz w:val="24"/>
+          <w:szCs w:val="24"/>
+        </w:rPr>
+        <w:t xml:space="preserve"> can simulate simple dialogue.</w:t>
+      </w:r>
+      <w:r>
+        <w:rPr>
+          <w:rFonts w:ascii="Times New Roman" w:eastAsia="Times New Roman" w:hAnsi="Times New Roman" w:cs="Times New Roman"/>
+          <w:sz w:val="24"/>
+          <w:szCs w:val="24"/>
+        </w:rPr>
+        <w:t xml:space="preserve"> </w:t>
+      </w:r>
+      <w:r>
+        <w:rPr>
+          <w:rFonts w:ascii="Times New Roman" w:eastAsia="Times New Roman" w:hAnsi="Times New Roman" w:cs="Times New Roman"/>
+          <w:sz w:val="24"/>
+          <w:szCs w:val="24"/>
+        </w:rPr>
+        <w:t xml:space="preserve">Although limited, this forms the foundation for more advanced </w:t>
+      </w:r>
+      <w:r>
+        <w:rPr>
+          <w:rFonts w:ascii="Times New Roman" w:eastAsia="Times New Roman" w:hAnsi="Times New Roman" w:cs="Times New Roman"/>
+          <w:b/>
+          <w:bCs/>
+          <w:sz w:val="24"/>
+          <w:szCs w:val="24"/>
+        </w:rPr>
+        <w:t>AI-based chatbots</w:t>
+      </w:r>
+      <w:r>
+        <w:rPr>
+          <w:rFonts w:ascii="Times New Roman" w:eastAsia="Times New Roman" w:hAnsi="Times New Roman" w:cs="Times New Roman"/>
+          <w:sz w:val="24"/>
+          <w:szCs w:val="24"/>
+        </w:rPr>
+        <w:t xml:space="preserve"> that use </w:t>
+      </w:r>
+      <w:r>
+        <w:rPr>
+          <w:rFonts w:ascii="Times New Roman" w:eastAsia="Times New Roman" w:hAnsi="Times New Roman" w:cs="Times New Roman"/>
+          <w:b/>
+          <w:bCs/>
+          <w:sz w:val="24"/>
+          <w:szCs w:val="24"/>
+        </w:rPr>
+        <w:t>NLP and machine learning</w:t>
+      </w:r>
+      <w:r>
+        <w:rPr>
+          <w:rFonts w:ascii="Times New Roman" w:eastAsia="Times New Roman" w:hAnsi="Times New Roman" w:cs="Times New Roman"/>
+          <w:sz w:val="24"/>
+          <w:szCs w:val="24"/>
+        </w:rPr>
+        <w:t>.</w:t>
       </w:r>
     </w:p>
     <w:sectPr>

</xml_diff>